<commit_message>
scanTradeX is completed! trainModel consider trading fee and open next trading day;
</commit_message>
<xml_diff>
--- a/Original/Files/周报/曹发：董监高调查表.docx
+++ b/Original/Files/周报/曹发：董监高调查表.docx
@@ -1049,7 +1049,23 @@
                 <w:sz w:val="21"/>
                 <w:szCs w:val="21"/>
               </w:rPr>
-              <w:t>.11~今</w:t>
+              <w:t>.</w:t>
+            </w:r>
+            <w:r>
+              <w:rPr>
+                <w:rFonts w:ascii="宋体" w:hAnsi="宋体" w:hint="eastAsia"/>
+                <w:sz w:val="21"/>
+                <w:szCs w:val="21"/>
+              </w:rPr>
+              <w:t>3</w:t>
+            </w:r>
+            <w:r>
+              <w:rPr>
+                <w:rFonts w:ascii="宋体" w:hAnsi="宋体" w:hint="eastAsia"/>
+                <w:sz w:val="21"/>
+                <w:szCs w:val="21"/>
+              </w:rPr>
+              <w:t>~今</w:t>
             </w:r>
           </w:p>
         </w:tc>
@@ -2332,7 +2348,7 @@
               <w:ind w:firstLineChars="0"/>
               <w:jc w:val="left"/>
               <w:rPr>
-                <w:rFonts w:ascii="宋体" w:hAnsi="宋体" w:hint="eastAsia"/>
+                <w:rFonts w:ascii="宋体" w:hAnsi="宋体"/>
                 <w:b/>
                 <w:sz w:val="21"/>
                 <w:szCs w:val="21"/>
@@ -2352,7 +2368,7 @@
             <w:pPr>
               <w:jc w:val="left"/>
               <w:rPr>
-                <w:rFonts w:ascii="宋体" w:hAnsi="宋体" w:hint="eastAsia"/>
+                <w:rFonts w:ascii="宋体" w:hAnsi="宋体"/>
                 <w:b/>
                 <w:sz w:val="21"/>
                 <w:szCs w:val="21"/>
@@ -2378,7 +2394,7 @@
               <w:ind w:firstLineChars="0"/>
               <w:jc w:val="left"/>
               <w:rPr>
-                <w:rFonts w:ascii="宋体" w:hAnsi="宋体" w:hint="eastAsia"/>
+                <w:rFonts w:ascii="宋体" w:hAnsi="宋体"/>
                 <w:b/>
                 <w:sz w:val="21"/>
                 <w:szCs w:val="21"/>

</xml_diff>